<commit_message>
Middleware , Repository pattern steps and notes added
</commit_message>
<xml_diff>
--- a/2.ASP.NET_Core_EFCore_Guide.docx
+++ b/2.ASP.NET_Core_EFCore_Guide.docx
@@ -306,83 +306,27 @@
         <w:rPr>
           <w:lang w:val="en-IN"/>
         </w:rPr>
-        <w:t xml:space="preserve"> private </w:t>
+        <w:t xml:space="preserve"> private readonly AppDbContext _context;</w:t>
       </w:r>
-      <w:proofErr w:type="spellStart"/>
+    </w:p>
+    <w:p>
+      <w:pPr>
+        <w:rPr>
+          <w:lang w:val="en-IN"/>
+        </w:rPr>
+      </w:pPr>
+    </w:p>
+    <w:p>
+      <w:pPr>
+        <w:rPr>
+          <w:lang w:val="en-IN"/>
+        </w:rPr>
+      </w:pPr>
       <w:r>
         <w:rPr>
           <w:lang w:val="en-IN"/>
         </w:rPr>
-        <w:t>readonly</w:t>
-      </w:r>
-      <w:proofErr w:type="spellEnd"/>
-      <w:r>
-        <w:rPr>
-          <w:lang w:val="en-IN"/>
-        </w:rPr>
-        <w:t xml:space="preserve"> </w:t>
-      </w:r>
-      <w:proofErr w:type="spellStart"/>
-      <w:r>
-        <w:rPr>
-          <w:lang w:val="en-IN"/>
-        </w:rPr>
-        <w:t>AppDbContext</w:t>
-      </w:r>
-      <w:proofErr w:type="spellEnd"/>
-      <w:r>
-        <w:rPr>
-          <w:lang w:val="en-IN"/>
-        </w:rPr>
-        <w:t xml:space="preserve"> _context;</w:t>
-      </w:r>
-    </w:p>
-    <w:p>
-      <w:pPr>
-        <w:rPr>
-          <w:lang w:val="en-IN"/>
-        </w:rPr>
-      </w:pPr>
-    </w:p>
-    <w:p>
-      <w:pPr>
-        <w:rPr>
-          <w:lang w:val="en-IN"/>
-        </w:rPr>
-      </w:pPr>
-      <w:r>
-        <w:rPr>
-          <w:lang w:val="en-IN"/>
-        </w:rPr>
-        <w:t xml:space="preserve"> public </w:t>
-      </w:r>
-      <w:proofErr w:type="spellStart"/>
-      <w:r>
-        <w:rPr>
-          <w:lang w:val="en-IN"/>
-        </w:rPr>
-        <w:t>ProductsController</w:t>
-      </w:r>
-      <w:proofErr w:type="spellEnd"/>
-      <w:r>
-        <w:rPr>
-          <w:lang w:val="en-IN"/>
-        </w:rPr>
-        <w:t>(</w:t>
-      </w:r>
-      <w:proofErr w:type="spellStart"/>
-      <w:r>
-        <w:rPr>
-          <w:lang w:val="en-IN"/>
-        </w:rPr>
-        <w:t>AppDbContext</w:t>
-      </w:r>
-      <w:proofErr w:type="spellEnd"/>
-      <w:r>
-        <w:rPr>
-          <w:lang w:val="en-IN"/>
-        </w:rPr>
-        <w:t xml:space="preserve"> context)</w:t>
+        <w:t xml:space="preserve"> public ProductsController(AppDbContext context)</w:t>
       </w:r>
     </w:p>
     <w:p>
@@ -442,76 +386,20 @@
         <w:rPr>
           <w:lang w:val="en-IN"/>
         </w:rPr>
-        <w:t xml:space="preserve"> [</w:t>
+        <w:t xml:space="preserve"> [HttpGet]</w:t>
       </w:r>
-      <w:proofErr w:type="spellStart"/>
+    </w:p>
+    <w:p>
+      <w:pPr>
+        <w:rPr>
+          <w:lang w:val="en-IN"/>
+        </w:rPr>
+      </w:pPr>
       <w:r>
         <w:rPr>
           <w:lang w:val="en-IN"/>
         </w:rPr>
-        <w:t>HttpGet</w:t>
-      </w:r>
-      <w:proofErr w:type="spellEnd"/>
-      <w:r>
-        <w:rPr>
-          <w:lang w:val="en-IN"/>
-        </w:rPr>
-        <w:t>]</w:t>
-      </w:r>
-    </w:p>
-    <w:p>
-      <w:pPr>
-        <w:rPr>
-          <w:lang w:val="en-IN"/>
-        </w:rPr>
-      </w:pPr>
-      <w:r>
-        <w:rPr>
-          <w:lang w:val="en-IN"/>
-        </w:rPr>
-        <w:t xml:space="preserve"> public </w:t>
-      </w:r>
-      <w:proofErr w:type="spellStart"/>
-      <w:r>
-        <w:rPr>
-          <w:lang w:val="en-IN"/>
-        </w:rPr>
-        <w:t>ActionResult</w:t>
-      </w:r>
-      <w:proofErr w:type="spellEnd"/>
-      <w:r>
-        <w:rPr>
-          <w:lang w:val="en-IN"/>
-        </w:rPr>
-        <w:t>&lt;</w:t>
-      </w:r>
-      <w:proofErr w:type="spellStart"/>
-      <w:r>
-        <w:rPr>
-          <w:lang w:val="en-IN"/>
-        </w:rPr>
-        <w:t>IEnumerable</w:t>
-      </w:r>
-      <w:proofErr w:type="spellEnd"/>
-      <w:r>
-        <w:rPr>
-          <w:lang w:val="en-IN"/>
-        </w:rPr>
-        <w:t xml:space="preserve">&lt;Product&gt;&gt; </w:t>
-      </w:r>
-      <w:proofErr w:type="spellStart"/>
-      <w:r>
-        <w:rPr>
-          <w:lang w:val="en-IN"/>
-        </w:rPr>
-        <w:t>GetAllProducts</w:t>
-      </w:r>
-      <w:proofErr w:type="spellEnd"/>
-      <w:r>
-        <w:rPr>
-          <w:lang w:val="en-IN"/>
-        </w:rPr>
-        <w:t>()</w:t>
+        <w:t xml:space="preserve"> public ActionResult&lt;IEnumerable&lt;Product&gt;&gt; GetAllProducts()</w:t>
       </w:r>
     </w:p>
     <w:p>
@@ -537,21 +425,7 @@
         <w:rPr>
           <w:lang w:val="en-IN"/>
         </w:rPr>
-        <w:t xml:space="preserve">     return _</w:t>
-      </w:r>
-      <w:proofErr w:type="spellStart"/>
-      <w:r>
-        <w:rPr>
-          <w:lang w:val="en-IN"/>
-        </w:rPr>
-        <w:t>context.Products.ToList</w:t>
-      </w:r>
-      <w:proofErr w:type="spellEnd"/>
-      <w:r>
-        <w:rPr>
-          <w:lang w:val="en-IN"/>
-        </w:rPr>
-        <w:t>();</w:t>
+        <w:t xml:space="preserve">     return _context.Products.ToList();</w:t>
       </w:r>
     </w:p>
     <w:p>
@@ -577,62 +451,20 @@
         <w:rPr>
           <w:lang w:val="en-IN"/>
         </w:rPr>
-        <w:t xml:space="preserve"> [</w:t>
+        <w:t xml:space="preserve"> [HttpGet("{id}")]</w:t>
       </w:r>
-      <w:proofErr w:type="spellStart"/>
+    </w:p>
+    <w:p>
+      <w:pPr>
+        <w:rPr>
+          <w:lang w:val="en-IN"/>
+        </w:rPr>
+      </w:pPr>
       <w:r>
         <w:rPr>
           <w:lang w:val="en-IN"/>
         </w:rPr>
-        <w:t>HttpGet</w:t>
-      </w:r>
-      <w:proofErr w:type="spellEnd"/>
-      <w:r>
-        <w:rPr>
-          <w:lang w:val="en-IN"/>
-        </w:rPr>
-        <w:t>("{id}")]</w:t>
-      </w:r>
-    </w:p>
-    <w:p>
-      <w:pPr>
-        <w:rPr>
-          <w:lang w:val="en-IN"/>
-        </w:rPr>
-      </w:pPr>
-      <w:r>
-        <w:rPr>
-          <w:lang w:val="en-IN"/>
-        </w:rPr>
-        <w:t xml:space="preserve"> public </w:t>
-      </w:r>
-      <w:proofErr w:type="spellStart"/>
-      <w:r>
-        <w:rPr>
-          <w:lang w:val="en-IN"/>
-        </w:rPr>
-        <w:t>ActionResult</w:t>
-      </w:r>
-      <w:proofErr w:type="spellEnd"/>
-      <w:r>
-        <w:rPr>
-          <w:lang w:val="en-IN"/>
-        </w:rPr>
-        <w:t xml:space="preserve">&lt;Product&gt; </w:t>
-      </w:r>
-      <w:proofErr w:type="spellStart"/>
-      <w:r>
-        <w:rPr>
-          <w:lang w:val="en-IN"/>
-        </w:rPr>
-        <w:t>GetProduct</w:t>
-      </w:r>
-      <w:proofErr w:type="spellEnd"/>
-      <w:r>
-        <w:rPr>
-          <w:lang w:val="en-IN"/>
-        </w:rPr>
-        <w:t>(int id)</w:t>
+        <w:t xml:space="preserve"> public ActionResult&lt;Product&gt; GetProduct(int id)</w:t>
       </w:r>
     </w:p>
     <w:p>
@@ -658,21 +490,7 @@
         <w:rPr>
           <w:lang w:val="en-IN"/>
         </w:rPr>
-        <w:t xml:space="preserve">     var product= _</w:t>
-      </w:r>
-      <w:proofErr w:type="spellStart"/>
-      <w:r>
-        <w:rPr>
-          <w:lang w:val="en-IN"/>
-        </w:rPr>
-        <w:t>context.Products.Find</w:t>
-      </w:r>
-      <w:proofErr w:type="spellEnd"/>
-      <w:r>
-        <w:rPr>
-          <w:lang w:val="en-IN"/>
-        </w:rPr>
-        <w:t>(id);</w:t>
+        <w:t xml:space="preserve">     var product= _context.Products.Find(id);</w:t>
       </w:r>
     </w:p>
     <w:p>
@@ -711,21 +529,7 @@
         <w:rPr>
           <w:lang w:val="en-IN"/>
         </w:rPr>
-        <w:t xml:space="preserve">         return </w:t>
-      </w:r>
-      <w:proofErr w:type="spellStart"/>
-      <w:r>
-        <w:rPr>
-          <w:lang w:val="en-IN"/>
-        </w:rPr>
-        <w:t>NotFound</w:t>
-      </w:r>
-      <w:proofErr w:type="spellEnd"/>
-      <w:r>
-        <w:rPr>
-          <w:lang w:val="en-IN"/>
-        </w:rPr>
-        <w:t>();</w:t>
+        <w:t xml:space="preserve">         return NotFound();</w:t>
       </w:r>
     </w:p>
     <w:p>
@@ -784,62 +588,20 @@
         <w:rPr>
           <w:lang w:val="en-IN"/>
         </w:rPr>
-        <w:t xml:space="preserve"> [</w:t>
+        <w:t xml:space="preserve"> [HttpPost]</w:t>
       </w:r>
-      <w:proofErr w:type="spellStart"/>
+    </w:p>
+    <w:p>
+      <w:pPr>
+        <w:rPr>
+          <w:lang w:val="en-IN"/>
+        </w:rPr>
+      </w:pPr>
       <w:r>
         <w:rPr>
           <w:lang w:val="en-IN"/>
         </w:rPr>
-        <w:t>HttpPost</w:t>
-      </w:r>
-      <w:proofErr w:type="spellEnd"/>
-      <w:r>
-        <w:rPr>
-          <w:lang w:val="en-IN"/>
-        </w:rPr>
-        <w:t>]</w:t>
-      </w:r>
-    </w:p>
-    <w:p>
-      <w:pPr>
-        <w:rPr>
-          <w:lang w:val="en-IN"/>
-        </w:rPr>
-      </w:pPr>
-      <w:r>
-        <w:rPr>
-          <w:lang w:val="en-IN"/>
-        </w:rPr>
-        <w:t xml:space="preserve"> public </w:t>
-      </w:r>
-      <w:proofErr w:type="spellStart"/>
-      <w:r>
-        <w:rPr>
-          <w:lang w:val="en-IN"/>
-        </w:rPr>
-        <w:t>ActionResult</w:t>
-      </w:r>
-      <w:proofErr w:type="spellEnd"/>
-      <w:r>
-        <w:rPr>
-          <w:lang w:val="en-IN"/>
-        </w:rPr>
-        <w:t xml:space="preserve">&lt;Product&gt; </w:t>
-      </w:r>
-      <w:proofErr w:type="spellStart"/>
-      <w:r>
-        <w:rPr>
-          <w:lang w:val="en-IN"/>
-        </w:rPr>
-        <w:t>AddProduct</w:t>
-      </w:r>
-      <w:proofErr w:type="spellEnd"/>
-      <w:r>
-        <w:rPr>
-          <w:lang w:val="en-IN"/>
-        </w:rPr>
-        <w:t>(Product product)</w:t>
+        <w:t xml:space="preserve"> public ActionResult&lt;Product&gt; AddProduct(Product product)</w:t>
       </w:r>
     </w:p>
     <w:p>
@@ -865,117 +627,33 @@
         <w:rPr>
           <w:lang w:val="en-IN"/>
         </w:rPr>
-        <w:t xml:space="preserve">     _</w:t>
+        <w:t xml:space="preserve">     _context.Products.Add(product);</w:t>
       </w:r>
-      <w:proofErr w:type="spellStart"/>
+    </w:p>
+    <w:p>
+      <w:pPr>
+        <w:rPr>
+          <w:lang w:val="en-IN"/>
+        </w:rPr>
+      </w:pPr>
       <w:r>
         <w:rPr>
           <w:lang w:val="en-IN"/>
         </w:rPr>
-        <w:t>context.Products.Add</w:t>
+        <w:t xml:space="preserve">     _context.SaveChanges();</w:t>
       </w:r>
-      <w:proofErr w:type="spellEnd"/>
+    </w:p>
+    <w:p>
+      <w:pPr>
+        <w:rPr>
+          <w:lang w:val="en-IN"/>
+        </w:rPr>
+      </w:pPr>
       <w:r>
         <w:rPr>
           <w:lang w:val="en-IN"/>
         </w:rPr>
-        <w:t>(product);</w:t>
-      </w:r>
-    </w:p>
-    <w:p>
-      <w:pPr>
-        <w:rPr>
-          <w:lang w:val="en-IN"/>
-        </w:rPr>
-      </w:pPr>
-      <w:r>
-        <w:rPr>
-          <w:lang w:val="en-IN"/>
-        </w:rPr>
-        <w:t xml:space="preserve">     _</w:t>
-      </w:r>
-      <w:proofErr w:type="spellStart"/>
-      <w:r>
-        <w:rPr>
-          <w:lang w:val="en-IN"/>
-        </w:rPr>
-        <w:t>context.SaveChanges</w:t>
-      </w:r>
-      <w:proofErr w:type="spellEnd"/>
-      <w:r>
-        <w:rPr>
-          <w:lang w:val="en-IN"/>
-        </w:rPr>
-        <w:t>();</w:t>
-      </w:r>
-    </w:p>
-    <w:p>
-      <w:pPr>
-        <w:rPr>
-          <w:lang w:val="en-IN"/>
-        </w:rPr>
-      </w:pPr>
-      <w:r>
-        <w:rPr>
-          <w:lang w:val="en-IN"/>
-        </w:rPr>
-        <w:t xml:space="preserve">     return </w:t>
-      </w:r>
-      <w:proofErr w:type="spellStart"/>
-      <w:r>
-        <w:rPr>
-          <w:lang w:val="en-IN"/>
-        </w:rPr>
-        <w:t>CreatedAtAction</w:t>
-      </w:r>
-      <w:proofErr w:type="spellEnd"/>
-      <w:r>
-        <w:rPr>
-          <w:lang w:val="en-IN"/>
-        </w:rPr>
-        <w:t>(</w:t>
-      </w:r>
-      <w:proofErr w:type="spellStart"/>
-      <w:r>
-        <w:rPr>
-          <w:lang w:val="en-IN"/>
-        </w:rPr>
-        <w:t>nameof</w:t>
-      </w:r>
-      <w:proofErr w:type="spellEnd"/>
-      <w:r>
-        <w:rPr>
-          <w:lang w:val="en-IN"/>
-        </w:rPr>
-        <w:t>(</w:t>
-      </w:r>
-      <w:proofErr w:type="spellStart"/>
-      <w:r>
-        <w:rPr>
-          <w:lang w:val="en-IN"/>
-        </w:rPr>
-        <w:t>GetProduct</w:t>
-      </w:r>
-      <w:proofErr w:type="spellEnd"/>
-      <w:r>
-        <w:rPr>
-          <w:lang w:val="en-IN"/>
-        </w:rPr>
-        <w:t>), new {id=</w:t>
-      </w:r>
-      <w:proofErr w:type="spellStart"/>
-      <w:r>
-        <w:rPr>
-          <w:lang w:val="en-IN"/>
-        </w:rPr>
-        <w:t>product.Id</w:t>
-      </w:r>
-      <w:proofErr w:type="spellEnd"/>
-      <w:r>
-        <w:rPr>
-          <w:lang w:val="en-IN"/>
-        </w:rPr>
-        <w:t>},product);</w:t>
+        <w:t xml:space="preserve">     return CreatedAtAction(nameof(GetProduct), new {id=product.Id},product);</w:t>
       </w:r>
     </w:p>
     <w:p>
@@ -1002,90 +680,20 @@
         <w:rPr>
           <w:lang w:val="en-IN"/>
         </w:rPr>
-        <w:t xml:space="preserve"> [</w:t>
+        <w:t xml:space="preserve"> [HttpPut("{id}")]</w:t>
       </w:r>
-      <w:proofErr w:type="spellStart"/>
+    </w:p>
+    <w:p>
+      <w:pPr>
+        <w:rPr>
+          <w:lang w:val="en-IN"/>
+        </w:rPr>
+      </w:pPr>
       <w:r>
         <w:rPr>
           <w:lang w:val="en-IN"/>
         </w:rPr>
-        <w:t>HttpPut</w:t>
-      </w:r>
-      <w:proofErr w:type="spellEnd"/>
-      <w:r>
-        <w:rPr>
-          <w:lang w:val="en-IN"/>
-        </w:rPr>
-        <w:t>("{id}")]</w:t>
-      </w:r>
-    </w:p>
-    <w:p>
-      <w:pPr>
-        <w:rPr>
-          <w:lang w:val="en-IN"/>
-        </w:rPr>
-      </w:pPr>
-      <w:r>
-        <w:rPr>
-          <w:lang w:val="en-IN"/>
-        </w:rPr>
-        <w:t xml:space="preserve"> public </w:t>
-      </w:r>
-      <w:proofErr w:type="spellStart"/>
-      <w:r>
-        <w:rPr>
-          <w:lang w:val="en-IN"/>
-        </w:rPr>
-        <w:t>ActionResult</w:t>
-      </w:r>
-      <w:proofErr w:type="spellEnd"/>
-      <w:r>
-        <w:rPr>
-          <w:lang w:val="en-IN"/>
-        </w:rPr>
-        <w:t xml:space="preserve"> </w:t>
-      </w:r>
-      <w:proofErr w:type="spellStart"/>
-      <w:r>
-        <w:rPr>
-          <w:lang w:val="en-IN"/>
-        </w:rPr>
-        <w:t>UpdateProduct</w:t>
-      </w:r>
-      <w:proofErr w:type="spellEnd"/>
-      <w:r>
-        <w:rPr>
-          <w:lang w:val="en-IN"/>
-        </w:rPr>
-        <w:t>(int id, [</w:t>
-      </w:r>
-      <w:proofErr w:type="spellStart"/>
-      <w:r>
-        <w:rPr>
-          <w:lang w:val="en-IN"/>
-        </w:rPr>
-        <w:t>FromBody</w:t>
-      </w:r>
-      <w:proofErr w:type="spellEnd"/>
-      <w:r>
-        <w:rPr>
-          <w:lang w:val="en-IN"/>
-        </w:rPr>
-        <w:t xml:space="preserve">] Product </w:t>
-      </w:r>
-      <w:proofErr w:type="spellStart"/>
-      <w:r>
-        <w:rPr>
-          <w:lang w:val="en-IN"/>
-        </w:rPr>
-        <w:t>updatedProduct</w:t>
-      </w:r>
-      <w:proofErr w:type="spellEnd"/>
-      <w:r>
-        <w:rPr>
-          <w:lang w:val="en-IN"/>
-        </w:rPr>
-        <w:t>)</w:t>
+        <w:t xml:space="preserve"> public ActionResult UpdateProduct(int id, [FromBody] Product updatedProduct)</w:t>
       </w:r>
     </w:p>
     <w:p>
@@ -1111,21 +719,7 @@
         <w:rPr>
           <w:lang w:val="en-IN"/>
         </w:rPr>
-        <w:t xml:space="preserve">     var product = _</w:t>
-      </w:r>
-      <w:proofErr w:type="spellStart"/>
-      <w:r>
-        <w:rPr>
-          <w:lang w:val="en-IN"/>
-        </w:rPr>
-        <w:t>context.Products.Find</w:t>
-      </w:r>
-      <w:proofErr w:type="spellEnd"/>
-      <w:r>
-        <w:rPr>
-          <w:lang w:val="en-IN"/>
-        </w:rPr>
-        <w:t>(id);</w:t>
+        <w:t xml:space="preserve">     var product = _context.Products.Find(id);</w:t>
       </w:r>
     </w:p>
     <w:p>
@@ -1151,21 +745,40 @@
         <w:rPr>
           <w:lang w:val="en-IN"/>
         </w:rPr>
-        <w:t xml:space="preserve">         return </w:t>
+        <w:t xml:space="preserve">         return NotFound("Product not found");</w:t>
       </w:r>
-      <w:proofErr w:type="spellStart"/>
+    </w:p>
+    <w:p>
+      <w:pPr>
+        <w:rPr>
+          <w:lang w:val="en-IN"/>
+        </w:rPr>
+      </w:pPr>
+    </w:p>
+    <w:p>
+      <w:pPr>
+        <w:rPr>
+          <w:lang w:val="en-IN"/>
+        </w:rPr>
+      </w:pPr>
       <w:r>
         <w:rPr>
           <w:lang w:val="en-IN"/>
         </w:rPr>
-        <w:t>NotFound</w:t>
+        <w:t xml:space="preserve">     product.Name = updatedProduct.Name;</w:t>
       </w:r>
-      <w:proofErr w:type="spellEnd"/>
+    </w:p>
+    <w:p>
+      <w:pPr>
+        <w:rPr>
+          <w:lang w:val="en-IN"/>
+        </w:rPr>
+      </w:pPr>
       <w:r>
         <w:rPr>
           <w:lang w:val="en-IN"/>
         </w:rPr>
-        <w:t>("Product not found");</w:t>
+        <w:t xml:space="preserve">     product.Price = updatedProduct.Price;</w:t>
       </w:r>
     </w:p>
     <w:p>
@@ -1185,137 +798,20 @@
         <w:rPr>
           <w:lang w:val="en-IN"/>
         </w:rPr>
-        <w:t xml:space="preserve">     </w:t>
+        <w:t xml:space="preserve">    _context.SaveChangesAsync();</w:t>
       </w:r>
-      <w:proofErr w:type="spellStart"/>
+    </w:p>
+    <w:p>
+      <w:pPr>
+        <w:rPr>
+          <w:lang w:val="en-IN"/>
+        </w:rPr>
+      </w:pPr>
       <w:r>
         <w:rPr>
           <w:lang w:val="en-IN"/>
         </w:rPr>
-        <w:t>product.Name</w:t>
-      </w:r>
-      <w:proofErr w:type="spellEnd"/>
-      <w:r>
-        <w:rPr>
-          <w:lang w:val="en-IN"/>
-        </w:rPr>
-        <w:t xml:space="preserve"> = </w:t>
-      </w:r>
-      <w:proofErr w:type="spellStart"/>
-      <w:r>
-        <w:rPr>
-          <w:lang w:val="en-IN"/>
-        </w:rPr>
-        <w:t>updatedProduct.Name</w:t>
-      </w:r>
-      <w:proofErr w:type="spellEnd"/>
-      <w:r>
-        <w:rPr>
-          <w:lang w:val="en-IN"/>
-        </w:rPr>
-        <w:t>;</w:t>
-      </w:r>
-    </w:p>
-    <w:p>
-      <w:pPr>
-        <w:rPr>
-          <w:lang w:val="en-IN"/>
-        </w:rPr>
-      </w:pPr>
-      <w:r>
-        <w:rPr>
-          <w:lang w:val="en-IN"/>
-        </w:rPr>
-        <w:t xml:space="preserve">     </w:t>
-      </w:r>
-      <w:proofErr w:type="spellStart"/>
-      <w:r>
-        <w:rPr>
-          <w:lang w:val="en-IN"/>
-        </w:rPr>
-        <w:t>product.Price</w:t>
-      </w:r>
-      <w:proofErr w:type="spellEnd"/>
-      <w:r>
-        <w:rPr>
-          <w:lang w:val="en-IN"/>
-        </w:rPr>
-        <w:t xml:space="preserve"> = </w:t>
-      </w:r>
-      <w:proofErr w:type="spellStart"/>
-      <w:r>
-        <w:rPr>
-          <w:lang w:val="en-IN"/>
-        </w:rPr>
-        <w:t>updatedProduct.Price</w:t>
-      </w:r>
-      <w:proofErr w:type="spellEnd"/>
-      <w:r>
-        <w:rPr>
-          <w:lang w:val="en-IN"/>
-        </w:rPr>
-        <w:t>;</w:t>
-      </w:r>
-    </w:p>
-    <w:p>
-      <w:pPr>
-        <w:rPr>
-          <w:lang w:val="en-IN"/>
-        </w:rPr>
-      </w:pPr>
-    </w:p>
-    <w:p>
-      <w:pPr>
-        <w:rPr>
-          <w:lang w:val="en-IN"/>
-        </w:rPr>
-      </w:pPr>
-      <w:r>
-        <w:rPr>
-          <w:lang w:val="en-IN"/>
-        </w:rPr>
-        <w:t xml:space="preserve">    _</w:t>
-      </w:r>
-      <w:proofErr w:type="spellStart"/>
-      <w:r>
-        <w:rPr>
-          <w:lang w:val="en-IN"/>
-        </w:rPr>
-        <w:t>context.SaveChangesAsync</w:t>
-      </w:r>
-      <w:proofErr w:type="spellEnd"/>
-      <w:r>
-        <w:rPr>
-          <w:lang w:val="en-IN"/>
-        </w:rPr>
-        <w:t>();</w:t>
-      </w:r>
-    </w:p>
-    <w:p>
-      <w:pPr>
-        <w:rPr>
-          <w:lang w:val="en-IN"/>
-        </w:rPr>
-      </w:pPr>
-      <w:r>
-        <w:rPr>
-          <w:lang w:val="en-IN"/>
-        </w:rPr>
-        <w:t xml:space="preserve">     return </w:t>
-      </w:r>
-      <w:proofErr w:type="spellStart"/>
-      <w:r>
-        <w:rPr>
-          <w:lang w:val="en-IN"/>
-        </w:rPr>
-        <w:t>NoContent</w:t>
-      </w:r>
-      <w:proofErr w:type="spellEnd"/>
-      <w:r>
-        <w:rPr>
-          <w:lang w:val="en-IN"/>
-        </w:rPr>
-        <w:t>();</w:t>
+        <w:t xml:space="preserve">     return NoContent();</w:t>
       </w:r>
     </w:p>
     <w:p>
@@ -1341,62 +837,20 @@
         <w:rPr>
           <w:lang w:val="en-IN"/>
         </w:rPr>
-        <w:t xml:space="preserve"> [</w:t>
+        <w:t xml:space="preserve"> [HttpDelete("{id}")]</w:t>
       </w:r>
-      <w:proofErr w:type="spellStart"/>
+    </w:p>
+    <w:p>
+      <w:pPr>
+        <w:rPr>
+          <w:lang w:val="en-IN"/>
+        </w:rPr>
+      </w:pPr>
       <w:r>
         <w:rPr>
           <w:lang w:val="en-IN"/>
         </w:rPr>
-        <w:t>HttpDelete</w:t>
-      </w:r>
-      <w:proofErr w:type="spellEnd"/>
-      <w:r>
-        <w:rPr>
-          <w:lang w:val="en-IN"/>
-        </w:rPr>
-        <w:t>("{id}")]</w:t>
-      </w:r>
-    </w:p>
-    <w:p>
-      <w:pPr>
-        <w:rPr>
-          <w:lang w:val="en-IN"/>
-        </w:rPr>
-      </w:pPr>
-      <w:r>
-        <w:rPr>
-          <w:lang w:val="en-IN"/>
-        </w:rPr>
-        <w:t xml:space="preserve"> public </w:t>
-      </w:r>
-      <w:proofErr w:type="spellStart"/>
-      <w:r>
-        <w:rPr>
-          <w:lang w:val="en-IN"/>
-        </w:rPr>
-        <w:t>ActionResult</w:t>
-      </w:r>
-      <w:proofErr w:type="spellEnd"/>
-      <w:r>
-        <w:rPr>
-          <w:lang w:val="en-IN"/>
-        </w:rPr>
-        <w:t xml:space="preserve"> </w:t>
-      </w:r>
-      <w:proofErr w:type="spellStart"/>
-      <w:r>
-        <w:rPr>
-          <w:lang w:val="en-IN"/>
-        </w:rPr>
-        <w:t>DeleteProduct</w:t>
-      </w:r>
-      <w:proofErr w:type="spellEnd"/>
-      <w:r>
-        <w:rPr>
-          <w:lang w:val="en-IN"/>
-        </w:rPr>
-        <w:t>(int id)</w:t>
+        <w:t xml:space="preserve"> public ActionResult DeleteProduct(int id)</w:t>
       </w:r>
     </w:p>
     <w:p>
@@ -1422,21 +876,7 @@
         <w:rPr>
           <w:lang w:val="en-IN"/>
         </w:rPr>
-        <w:t xml:space="preserve">     var product =  _</w:t>
-      </w:r>
-      <w:proofErr w:type="spellStart"/>
-      <w:r>
-        <w:rPr>
-          <w:lang w:val="en-IN"/>
-        </w:rPr>
-        <w:t>context.Products.Find</w:t>
-      </w:r>
-      <w:proofErr w:type="spellEnd"/>
-      <w:r>
-        <w:rPr>
-          <w:lang w:val="en-IN"/>
-        </w:rPr>
-        <w:t>(id);</w:t>
+        <w:t xml:space="preserve">     var product =  _context.Products.Find(id);</w:t>
       </w:r>
     </w:p>
     <w:p>
@@ -1462,29 +902,41 @@
         <w:rPr>
           <w:lang w:val="en-IN"/>
         </w:rPr>
-        <w:t xml:space="preserve">         return </w:t>
+        <w:t xml:space="preserve">         return NotFound("Product not found");</w:t>
       </w:r>
-      <w:proofErr w:type="spellStart"/>
+    </w:p>
+    <w:p>
+      <w:pPr>
+        <w:rPr>
+          <w:lang w:val="en-IN"/>
+        </w:rPr>
+      </w:pPr>
+    </w:p>
+    <w:p>
+      <w:pPr>
+        <w:rPr>
+          <w:lang w:val="en-IN"/>
+        </w:rPr>
+      </w:pPr>
       <w:r>
         <w:rPr>
           <w:lang w:val="en-IN"/>
         </w:rPr>
-        <w:t>NotFound</w:t>
+        <w:t xml:space="preserve">     _context.Products.Remove(product);</w:t>
       </w:r>
-      <w:proofErr w:type="spellEnd"/>
+    </w:p>
+    <w:p>
+      <w:pPr>
+        <w:rPr>
+          <w:lang w:val="en-IN"/>
+        </w:rPr>
+      </w:pPr>
       <w:r>
         <w:rPr>
           <w:lang w:val="en-IN"/>
         </w:rPr>
-        <w:t>("Product not found");</w:t>
+        <w:t xml:space="preserve">     _context.SaveChanges();</w:t>
       </w:r>
-    </w:p>
-    <w:p>
-      <w:pPr>
-        <w:rPr>
-          <w:lang w:val="en-IN"/>
-        </w:rPr>
-      </w:pPr>
     </w:p>
     <w:p>
       <w:pPr>
@@ -1496,75 +948,7 @@
         <w:rPr>
           <w:lang w:val="en-IN"/>
         </w:rPr>
-        <w:t xml:space="preserve">     _</w:t>
-      </w:r>
-      <w:proofErr w:type="spellStart"/>
-      <w:r>
-        <w:rPr>
-          <w:lang w:val="en-IN"/>
-        </w:rPr>
-        <w:t>context.Products.Remove</w:t>
-      </w:r>
-      <w:proofErr w:type="spellEnd"/>
-      <w:r>
-        <w:rPr>
-          <w:lang w:val="en-IN"/>
-        </w:rPr>
-        <w:t>(product);</w:t>
-      </w:r>
-    </w:p>
-    <w:p>
-      <w:pPr>
-        <w:rPr>
-          <w:lang w:val="en-IN"/>
-        </w:rPr>
-      </w:pPr>
-      <w:r>
-        <w:rPr>
-          <w:lang w:val="en-IN"/>
-        </w:rPr>
-        <w:t xml:space="preserve">     _</w:t>
-      </w:r>
-      <w:proofErr w:type="spellStart"/>
-      <w:r>
-        <w:rPr>
-          <w:lang w:val="en-IN"/>
-        </w:rPr>
-        <w:t>context.SaveChanges</w:t>
-      </w:r>
-      <w:proofErr w:type="spellEnd"/>
-      <w:r>
-        <w:rPr>
-          <w:lang w:val="en-IN"/>
-        </w:rPr>
-        <w:t>();</w:t>
-      </w:r>
-    </w:p>
-    <w:p>
-      <w:pPr>
-        <w:rPr>
-          <w:lang w:val="en-IN"/>
-        </w:rPr>
-      </w:pPr>
-      <w:r>
-        <w:rPr>
-          <w:lang w:val="en-IN"/>
-        </w:rPr>
-        <w:t xml:space="preserve">     return </w:t>
-      </w:r>
-      <w:proofErr w:type="spellStart"/>
-      <w:r>
-        <w:rPr>
-          <w:lang w:val="en-IN"/>
-        </w:rPr>
-        <w:t>NoContent</w:t>
-      </w:r>
-      <w:proofErr w:type="spellEnd"/>
-      <w:r>
-        <w:rPr>
-          <w:lang w:val="en-IN"/>
-        </w:rPr>
-        <w:t>();</w:t>
+        <w:t xml:space="preserve">     return NoContent();</w:t>
       </w:r>
     </w:p>
     <w:p>
@@ -1610,6 +994,26 @@
       <w:r>
         <w:br/>
         <w:t>dotnet ef database update</w:t>
+      </w:r>
+    </w:p>
+    <w:p>
+      <w:r>
+        <w:t xml:space="preserve"> in vs 2022</w:t>
+      </w:r>
+    </w:p>
+    <w:p>
+      <w:r>
+        <w:t>Nuget package manager console</w:t>
+      </w:r>
+    </w:p>
+    <w:p>
+      <w:r>
+        <w:t>Add-migration “ product table ctreation”</w:t>
+      </w:r>
+    </w:p>
+    <w:p>
+      <w:r>
+        <w:t>Update-database</w:t>
       </w:r>
       <w:r>
         <w:br/>

</xml_diff>